<commit_message>
added coin, health, buttons and small map
添加了金币，health脚本、血条，按钮，小地图
</commit_message>
<xml_diff>
--- a/自制Unity小游戏TankHero-2D(2)制作敌方坦克.docx
+++ b/自制Unity小游戏TankHero-2D(2)制作敌方坦克.docx
@@ -186,11 +186,6 @@
       </w:r>
     </w:p>
     <w:p>
-      <w:pPr>
-        <w:rPr>
-          <w:rFonts w:hint="eastAsia"/>
-        </w:rPr>
-      </w:pPr>
       <w:r>
         <w:rPr>
           <w:rFonts w:hint="eastAsia"/>
@@ -217,11 +212,6 @@
       </w:r>
     </w:p>
     <w:p>
-      <w:pPr>
-        <w:rPr>
-          <w:rFonts w:hint="eastAsia"/>
-        </w:rPr>
-      </w:pPr>
       <w:r>
         <w:rPr>
           <w:rFonts w:hint="eastAsia"/>
@@ -260,9 +250,6 @@
     <w:p>
       <w:pPr>
         <w:pStyle w:val="1"/>
-        <w:rPr>
-          <w:rFonts w:hint="eastAsia"/>
-        </w:rPr>
       </w:pPr>
       <w:r>
         <w:rPr>
@@ -272,11 +259,6 @@
       </w:r>
     </w:p>
     <w:p>
-      <w:pPr>
-        <w:rPr>
-          <w:rFonts w:hint="eastAsia"/>
-        </w:rPr>
-      </w:pPr>
       <w:r>
         <w:rPr>
           <w:rFonts w:hint="eastAsia"/>
@@ -331,9 +313,6 @@
     <w:p>
       <w:pPr>
         <w:jc w:val="center"/>
-        <w:rPr>
-          <w:rFonts w:hint="eastAsia"/>
-        </w:rPr>
       </w:pPr>
       <w:r>
         <w:rPr>
@@ -380,9 +359,6 @@
     <w:p>
       <w:pPr>
         <w:pStyle w:val="1"/>
-        <w:rPr>
-          <w:rFonts w:hint="eastAsia"/>
-        </w:rPr>
       </w:pPr>
       <w:r>
         <w:rPr>
@@ -394,9 +370,6 @@
     <w:p>
       <w:pPr>
         <w:jc w:val="center"/>
-        <w:rPr>
-          <w:rFonts w:hint="eastAsia"/>
-        </w:rPr>
       </w:pPr>
       <w:r>
         <w:rPr>
@@ -440,11 +413,6 @@
       </w:r>
     </w:p>
     <w:p>
-      <w:pPr>
-        <w:rPr>
-          <w:rFonts w:hint="eastAsia"/>
-        </w:rPr>
-      </w:pPr>
       <w:r>
         <w:rPr>
           <w:rFonts w:hint="eastAsia"/>
@@ -498,11 +466,6 @@
       </w:r>
     </w:p>
     <w:p>
-      <w:pPr>
-        <w:rPr>
-          <w:rFonts w:hint="eastAsia"/>
-        </w:rPr>
-      </w:pPr>
       <w:r>
         <w:rPr>
           <w:noProof/>
@@ -584,19 +547,10 @@
         </w:drawing>
       </w:r>
     </w:p>
-    <w:p>
-      <w:pPr>
-        <w:rPr>
-          <w:rFonts w:hint="eastAsia"/>
-        </w:rPr>
-      </w:pPr>
-    </w:p>
+    <w:p/>
     <w:p>
       <w:pPr>
         <w:pStyle w:val="1"/>
-        <w:rPr>
-          <w:rFonts w:hint="eastAsia"/>
-        </w:rPr>
       </w:pPr>
       <w:r>
         <w:rPr>
@@ -609,9 +563,6 @@
     <w:p>
       <w:pPr>
         <w:jc w:val="center"/>
-        <w:rPr>
-          <w:rFonts w:hint="eastAsia"/>
-        </w:rPr>
       </w:pPr>
       <w:r>
         <w:rPr>
@@ -655,11 +606,6 @@
       </w:r>
     </w:p>
     <w:p>
-      <w:pPr>
-        <w:rPr>
-          <w:rFonts w:hint="eastAsia"/>
-        </w:rPr>
-      </w:pPr>
       <w:r>
         <w:rPr>
           <w:rFonts w:hint="eastAsia"/>
@@ -735,19 +681,10 @@
         <w:t>都是一样的。</w:t>
       </w:r>
     </w:p>
-    <w:p>
-      <w:pPr>
-        <w:rPr>
-          <w:rFonts w:hint="eastAsia"/>
-        </w:rPr>
-      </w:pPr>
-    </w:p>
+    <w:p/>
     <w:p>
       <w:pPr>
         <w:pStyle w:val="1"/>
-        <w:rPr>
-          <w:rFonts w:hint="eastAsia"/>
-        </w:rPr>
       </w:pPr>
       <w:r>
         <w:rPr>
@@ -757,11 +694,6 @@
       </w:r>
     </w:p>
     <w:p>
-      <w:pPr>
-        <w:rPr>
-          <w:rFonts w:hint="eastAsia"/>
-        </w:rPr>
-      </w:pPr>
       <w:r>
         <w:rPr>
           <w:rFonts w:hint="eastAsia"/>
@@ -816,9 +748,6 @@
     <w:p>
       <w:pPr>
         <w:jc w:val="center"/>
-        <w:rPr>
-          <w:rFonts w:hint="eastAsia"/>
-        </w:rPr>
       </w:pPr>
       <w:r>
         <w:rPr>
@@ -876,11 +805,6 @@
       </w:r>
     </w:p>
     <w:p>
-      <w:pPr>
-        <w:rPr>
-          <w:rFonts w:hint="eastAsia"/>
-        </w:rPr>
-      </w:pPr>
       <w:proofErr w:type="spellStart"/>
       <w:r>
         <w:rPr>
@@ -931,29 +855,12 @@
         <w:rPr>
           <w:rFonts w:hint="eastAsia"/>
         </w:rPr>
-        <w:t>获取指挥信息，</w:t>
-      </w:r>
-      <w:proofErr w:type="gramStart"/>
-      <w:r>
-        <w:rPr>
-          <w:rFonts w:hint="eastAsia"/>
-        </w:rPr>
-        <w:t>存到基类的</w:t>
-      </w:r>
-      <w:proofErr w:type="gramEnd"/>
-      <w:r>
-        <w:rPr>
-          <w:rFonts w:hint="eastAsia"/>
-        </w:rPr>
-        <w:t>字段。</w:t>
+        <w:t>获取指挥信息，存到基类的字段。</w:t>
       </w:r>
     </w:p>
     <w:p>
       <w:pPr>
         <w:jc w:val="center"/>
-        <w:rPr>
-          <w:rFonts w:hint="eastAsia"/>
-        </w:rPr>
       </w:pPr>
       <w:r>
         <w:rPr>
@@ -999,9 +906,6 @@
     <w:p>
       <w:pPr>
         <w:jc w:val="center"/>
-        <w:rPr>
-          <w:rFonts w:hint="eastAsia"/>
-        </w:rPr>
       </w:pPr>
       <w:r>
         <w:rPr>
@@ -1055,7 +959,19 @@
         <w:rPr>
           <w:rFonts w:hint="eastAsia"/>
         </w:rPr>
-        <w:t>这样一来，在其它地方就可以用</w:t>
+        <w:t>这样一来，</w:t>
+      </w:r>
+      <w:r>
+        <w:rPr>
+          <w:rFonts w:hint="eastAsia"/>
+        </w:rPr>
+        <w:t>在其它地方（不同类型的坦克的炮塔、底座）就都可以用</w:t>
+      </w:r>
+      <w:r>
+        <w:rPr>
+          <w:rFonts w:hint="eastAsia"/>
+        </w:rPr>
+        <w:t xml:space="preserve"> </w:t>
       </w:r>
       <w:r>
         <w:rPr>
@@ -1100,15 +1016,28 @@
         <w:rPr>
           <w:rFonts w:hint="eastAsia"/>
         </w:rPr>
-        <w:t>这样的方式获取平移、旋转、目标、目的地等信息了。下面我们来详细介绍。</w:t>
+        <w:t xml:space="preserve"> </w:t>
+      </w:r>
+      <w:r>
+        <w:rPr>
+          <w:rFonts w:hint="eastAsia"/>
+        </w:rPr>
+        <w:t>这样统一的方式获取平移、旋转、目标、目的地等信息了。</w:t>
+      </w:r>
+    </w:p>
+    <w:p>
+      <w:bookmarkStart w:id="0" w:name="_GoBack"/>
+      <w:bookmarkEnd w:id="0"/>
+      <w:r>
+        <w:rPr>
+          <w:rFonts w:hint="eastAsia"/>
+        </w:rPr>
+        <w:t>下面我们来详细介绍。</w:t>
       </w:r>
     </w:p>
     <w:p>
       <w:pPr>
         <w:pStyle w:val="1"/>
-        <w:rPr>
-          <w:rFonts w:hint="eastAsia"/>
-        </w:rPr>
       </w:pPr>
       <w:r>
         <w:rPr>
@@ -1118,11 +1047,6 @@
       </w:r>
     </w:p>
     <w:p>
-      <w:pPr>
-        <w:rPr>
-          <w:rFonts w:hint="eastAsia"/>
-        </w:rPr>
-      </w:pPr>
       <w:r>
         <w:rPr>
           <w:rFonts w:hint="eastAsia"/>
@@ -1161,9 +1085,6 @@
     <w:p>
       <w:pPr>
         <w:jc w:val="center"/>
-        <w:rPr>
-          <w:rFonts w:hint="eastAsia"/>
-        </w:rPr>
       </w:pPr>
       <w:r>
         <w:rPr>
@@ -1207,11 +1128,6 @@
       </w:r>
     </w:p>
     <w:p>
-      <w:pPr>
-        <w:rPr>
-          <w:rFonts w:hint="eastAsia"/>
-        </w:rPr>
-      </w:pPr>
       <w:proofErr w:type="spellStart"/>
       <w:r>
         <w:rPr>
@@ -1252,11 +1168,6 @@
       </w:r>
     </w:p>
     <w:p>
-      <w:pPr>
-        <w:rPr>
-          <w:rFonts w:hint="eastAsia"/>
-        </w:rPr>
-      </w:pPr>
       <w:r>
         <w:rPr>
           <w:rFonts w:hint="eastAsia"/>
@@ -1320,11 +1231,6 @@
             </w:r>
           </w:p>
           <w:p>
-            <w:pPr>
-              <w:rPr>
-                <w:rFonts w:hint="eastAsia"/>
-              </w:rPr>
-            </w:pPr>
             <w:r>
               <w:tab/>
             </w:r>
@@ -1349,11 +1255,6 @@
             </w:r>
           </w:p>
           <w:p>
-            <w:pPr>
-              <w:rPr>
-                <w:rFonts w:hint="eastAsia"/>
-              </w:rPr>
-            </w:pPr>
             <w:r>
               <w:tab/>
               <w:t>}</w:t>
@@ -1362,23 +1263,13 @@
         </w:tc>
       </w:tr>
     </w:tbl>
-    <w:p>
-      <w:pPr>
-        <w:rPr>
-          <w:rFonts w:hint="eastAsia"/>
-        </w:rPr>
-      </w:pPr>
-    </w:p>
-    <w:p>
-      <w:pPr>
-        <w:rPr>
-          <w:rFonts w:hint="eastAsia"/>
-        </w:rPr>
-      </w:pPr>
-      <w:r>
-        <w:rPr>
-          <w:rFonts w:hint="eastAsia"/>
-        </w:rPr>
+    <w:p/>
+    <w:p>
+      <w:r>
+        <w:rPr>
+          <w:rFonts w:hint="eastAsia"/>
+        </w:rPr>
+        <w:lastRenderedPageBreak/>
         <w:t>有了</w:t>
       </w:r>
       <w:proofErr w:type="spellStart"/>
@@ -1417,7 +1308,6 @@
           </w:tcPr>
           <w:p>
             <w:r>
-              <w:lastRenderedPageBreak/>
               <w:tab/>
               <w:t>void Update () {</w:t>
             </w:r>
@@ -1652,11 +1542,6 @@
             </w:r>
           </w:p>
           <w:p>
-            <w:pPr>
-              <w:rPr>
-                <w:rFonts w:hint="eastAsia"/>
-              </w:rPr>
-            </w:pPr>
             <w:r>
               <w:tab/>
               <w:t>}</w:t>
@@ -1665,19 +1550,8 @@
         </w:tc>
       </w:tr>
     </w:tbl>
-    <w:p>
-      <w:pPr>
-        <w:rPr>
-          <w:rFonts w:hint="eastAsia"/>
-        </w:rPr>
-      </w:pPr>
-    </w:p>
-    <w:p>
-      <w:pPr>
-        <w:rPr>
-          <w:rFonts w:hint="eastAsia"/>
-        </w:rPr>
-      </w:pPr>
+    <w:p/>
+    <w:p>
       <w:r>
         <w:rPr>
           <w:rFonts w:hint="eastAsia"/>
@@ -1685,19 +1559,10 @@
         <w:t>这样就无需为两种坦克写两套旋转底座的脚本了。以后添加了新型坦克也仍然只需这一个脚本。</w:t>
       </w:r>
     </w:p>
-    <w:p>
-      <w:pPr>
-        <w:rPr>
-          <w:rFonts w:hint="eastAsia"/>
-        </w:rPr>
-      </w:pPr>
-    </w:p>
+    <w:p/>
     <w:p>
       <w:pPr>
         <w:pStyle w:val="1"/>
-        <w:rPr>
-          <w:rFonts w:hint="eastAsia"/>
-        </w:rPr>
       </w:pPr>
       <w:r>
         <w:rPr>
@@ -1709,9 +1574,6 @@
     <w:p>
       <w:pPr>
         <w:jc w:val="center"/>
-        <w:rPr>
-          <w:rFonts w:hint="eastAsia"/>
-        </w:rPr>
       </w:pPr>
       <w:r>
         <w:rPr>
@@ -1755,11 +1617,6 @@
       </w:r>
     </w:p>
     <w:p>
-      <w:pPr>
-        <w:rPr>
-          <w:rFonts w:hint="eastAsia"/>
-        </w:rPr>
-      </w:pPr>
       <w:proofErr w:type="spellStart"/>
       <w:r>
         <w:rPr>
@@ -1808,7 +1665,14 @@
         <w:rPr>
           <w:rFonts w:hint="eastAsia"/>
         </w:rPr>
-        <w:t>不同，但他们使用了相同的脚本（</w:t>
+        <w:t>不同，但他们使用了相</w:t>
+      </w:r>
+      <w:r>
+        <w:rPr>
+          <w:rFonts w:hint="eastAsia"/>
+        </w:rPr>
+        <w:lastRenderedPageBreak/>
+        <w:t>同的脚本（</w:t>
       </w:r>
       <w:proofErr w:type="spellStart"/>
       <w:r>
@@ -1928,11 +1792,6 @@
             </w:r>
           </w:p>
           <w:p>
-            <w:pPr>
-              <w:rPr>
-                <w:rFonts w:hint="eastAsia"/>
-              </w:rPr>
-            </w:pPr>
             <w:r>
               <w:tab/>
               <w:t>}</w:t>
@@ -1941,19 +1800,8 @@
         </w:tc>
       </w:tr>
     </w:tbl>
-    <w:p>
-      <w:pPr>
-        <w:rPr>
-          <w:rFonts w:hint="eastAsia"/>
-        </w:rPr>
-      </w:pPr>
-    </w:p>
-    <w:p>
-      <w:pPr>
-        <w:rPr>
-          <w:rFonts w:hint="eastAsia"/>
-        </w:rPr>
-      </w:pPr>
+    <w:p/>
+    <w:p>
       <w:r>
         <w:rPr>
           <w:rFonts w:hint="eastAsia"/>
@@ -2188,10 +2036,7 @@
             </w:r>
             <w:proofErr w:type="spellStart"/>
             <w:r>
-              <w:t>this.trans</w:t>
-            </w:r>
-            <w:r>
-              <w:t>form.rotation.eulerAngles.z</w:t>
+              <w:t>this.transform.rotation.eulerAngles.z</w:t>
             </w:r>
             <w:proofErr w:type="spellEnd"/>
             <w:r>
@@ -2226,11 +2071,6 @@
             </w:r>
           </w:p>
           <w:p>
-            <w:pPr>
-              <w:rPr>
-                <w:rFonts w:hint="eastAsia"/>
-              </w:rPr>
-            </w:pPr>
             <w:r>
               <w:tab/>
             </w:r>
@@ -2240,11 +2080,6 @@
             </w:r>
           </w:p>
           <w:p>
-            <w:pPr>
-              <w:rPr>
-                <w:rFonts w:hint="eastAsia"/>
-              </w:rPr>
-            </w:pPr>
             <w:r>
               <w:tab/>
               <w:t>}</w:t>
@@ -2253,19 +2088,8 @@
         </w:tc>
       </w:tr>
     </w:tbl>
-    <w:p>
-      <w:pPr>
-        <w:rPr>
-          <w:rFonts w:hint="eastAsia"/>
-        </w:rPr>
-      </w:pPr>
-    </w:p>
-    <w:p>
-      <w:pPr>
-        <w:rPr>
-          <w:rFonts w:hint="eastAsia"/>
-        </w:rPr>
-      </w:pPr>
+    <w:p/>
+    <w:p>
       <w:proofErr w:type="spellStart"/>
       <w:r>
         <w:rPr>
@@ -2683,11 +2507,6 @@
             </w:r>
           </w:p>
           <w:p>
-            <w:pPr>
-              <w:rPr>
-                <w:rFonts w:hint="eastAsia"/>
-              </w:rPr>
-            </w:pPr>
             <w:r>
               <w:tab/>
               <w:t>}</w:t>
@@ -2696,41 +2515,22 @@
         </w:tc>
       </w:tr>
     </w:tbl>
-    <w:p>
-      <w:pPr>
-        <w:rPr>
-          <w:rFonts w:hint="eastAsia"/>
-        </w:rPr>
-      </w:pPr>
-    </w:p>
-    <w:p>
-      <w:pPr>
-        <w:rPr>
-          <w:rFonts w:hint="eastAsia"/>
-        </w:rPr>
-      </w:pPr>
-    </w:p>
+    <w:p/>
+    <w:p/>
     <w:p>
       <w:pPr>
         <w:pStyle w:val="1"/>
-        <w:rPr>
-          <w:rFonts w:hint="eastAsia"/>
-        </w:rPr>
       </w:pPr>
       <w:r>
         <w:rPr>
           <w:rFonts w:hint="eastAsia"/>
         </w:rPr>
-        <w:lastRenderedPageBreak/>
         <w:t>武器系统</w:t>
       </w:r>
     </w:p>
     <w:p>
       <w:pPr>
         <w:jc w:val="center"/>
-        <w:rPr>
-          <w:rFonts w:hint="eastAsia"/>
-        </w:rPr>
       </w:pPr>
       <w:r>
         <w:rPr>
@@ -2774,11 +2574,6 @@
       </w:r>
     </w:p>
     <w:p>
-      <w:pPr>
-        <w:rPr>
-          <w:rFonts w:hint="eastAsia"/>
-        </w:rPr>
-      </w:pPr>
       <w:r>
         <w:rPr>
           <w:rFonts w:hint="eastAsia"/>
@@ -2823,21 +2618,7 @@
         <w:rPr>
           <w:rFonts w:hint="eastAsia"/>
         </w:rPr>
-        <w:t>组件</w:t>
-      </w:r>
-      <w:proofErr w:type="gramStart"/>
-      <w:r>
-        <w:rPr>
-          <w:rFonts w:hint="eastAsia"/>
-        </w:rPr>
-        <w:t>里调整</w:t>
-      </w:r>
-      <w:proofErr w:type="gramEnd"/>
-      <w:r>
-        <w:rPr>
-          <w:rFonts w:hint="eastAsia"/>
-        </w:rPr>
-        <w:t>一下敌方坦克武器的参数（炮弹速度调慢一点，不然敌人就太厉害了）。将新武器</w:t>
+        <w:t>组件里调整一下敌方坦克武器的参数（炮弹速度调慢一点，不然敌人就太厉害了）。将新武器</w:t>
       </w:r>
       <w:proofErr w:type="spellStart"/>
       <w:r>
@@ -2869,9 +2650,6 @@
     <w:p>
       <w:pPr>
         <w:jc w:val="center"/>
-        <w:rPr>
-          <w:rFonts w:hint="eastAsia"/>
-        </w:rPr>
       </w:pPr>
       <w:r>
         <w:rPr>
@@ -2915,11 +2693,6 @@
       </w:r>
     </w:p>
     <w:p>
-      <w:pPr>
-        <w:rPr>
-          <w:rFonts w:hint="eastAsia"/>
-        </w:rPr>
-      </w:pPr>
       <w:r>
         <w:rPr>
           <w:rFonts w:hint="eastAsia"/>
@@ -2930,9 +2703,6 @@
     <w:p>
       <w:pPr>
         <w:jc w:val="center"/>
-        <w:rPr>
-          <w:rFonts w:hint="eastAsia"/>
-        </w:rPr>
       </w:pPr>
       <w:r>
         <w:rPr>
@@ -2975,19 +2745,10 @@
         </w:drawing>
       </w:r>
     </w:p>
-    <w:p>
-      <w:pPr>
-        <w:rPr>
-          <w:rFonts w:hint="eastAsia"/>
-        </w:rPr>
-      </w:pPr>
-    </w:p>
+    <w:p/>
     <w:p>
       <w:pPr>
         <w:pStyle w:val="1"/>
-        <w:rPr>
-          <w:rFonts w:hint="eastAsia"/>
-        </w:rPr>
       </w:pPr>
       <w:r>
         <w:rPr>
@@ -3003,11 +2764,6 @@
       </w:r>
     </w:p>
     <w:p>
-      <w:pPr>
-        <w:rPr>
-          <w:rFonts w:hint="eastAsia"/>
-        </w:rPr>
-      </w:pPr>
       <w:r>
         <w:rPr>
           <w:rFonts w:hint="eastAsia"/>
@@ -3030,11 +2786,6 @@
       </w:r>
     </w:p>
     <w:p>
-      <w:pPr>
-        <w:rPr>
-          <w:rFonts w:hint="eastAsia"/>
-        </w:rPr>
-      </w:pPr>
       <w:r>
         <w:rPr>
           <w:noProof/>
@@ -3078,22 +2829,11 @@
       </w:r>
     </w:p>
     <w:p>
-      <w:pPr>
-        <w:rPr>
-          <w:rFonts w:hint="eastAsia"/>
-        </w:rPr>
-      </w:pPr>
-      <w:r>
-        <w:rPr>
-          <w:rFonts w:hint="eastAsia"/>
-        </w:rPr>
-        <w:t>就是说，在不同类型的炮弹碰撞到某物时，会发生不同的事。因此我对控制炮弹飞行的脚本进行了抽象，</w:t>
-      </w:r>
-      <w:r>
-        <w:rPr>
-          <w:rFonts w:hint="eastAsia"/>
-        </w:rPr>
-        <w:t>在具体的子类里编写</w:t>
+      <w:r>
+        <w:rPr>
+          <w:rFonts w:hint="eastAsia"/>
+        </w:rPr>
+        <w:t>就是说，在不同类型的炮弹碰撞到某物时，会发生不同的事。因此我对控制炮弹飞行的脚本进行了抽象，在具体的子类里编写</w:t>
       </w:r>
       <w:r>
         <w:rPr>
@@ -3111,9 +2851,6 @@
     <w:p>
       <w:pPr>
         <w:jc w:val="center"/>
-        <w:rPr>
-          <w:rFonts w:hint="eastAsia"/>
-        </w:rPr>
       </w:pPr>
       <w:r>
         <w:rPr>
@@ -3171,11 +2908,6 @@
       </w:r>
     </w:p>
     <w:p>
-      <w:pPr>
-        <w:rPr>
-          <w:rFonts w:hint="eastAsia"/>
-        </w:rPr>
-      </w:pPr>
       <w:r>
         <w:rPr>
           <w:rFonts w:hint="eastAsia"/>
@@ -3286,11 +3018,6 @@
       </w:r>
     </w:p>
     <w:p>
-      <w:pPr>
-        <w:rPr>
-          <w:rFonts w:hint="eastAsia"/>
-        </w:rPr>
-      </w:pPr>
       <w:r>
         <w:rPr>
           <w:rFonts w:hint="eastAsia"/>
@@ -3392,19 +3119,8 @@
         <w:t>中不存在时，才会轮到其父类的方法表。</w:t>
       </w:r>
     </w:p>
-    <w:p>
-      <w:pPr>
-        <w:rPr>
-          <w:rFonts w:hint="eastAsia"/>
-        </w:rPr>
-      </w:pPr>
-    </w:p>
-    <w:p>
-      <w:pPr>
-        <w:rPr>
-          <w:rFonts w:hint="eastAsia"/>
-        </w:rPr>
-      </w:pPr>
+    <w:p/>
+    <w:p>
       <w:r>
         <w:rPr>
           <w:rFonts w:hint="eastAsia"/>
@@ -3453,7 +3169,22 @@
         <w:rPr>
           <w:rFonts w:hint="eastAsia"/>
         </w:rPr>
-        <w:t>这样，只需一个</w:t>
+        <w:t>这样，</w:t>
+      </w:r>
+      <w:r>
+        <w:rPr>
+          <w:rFonts w:ascii="Verdana" w:hAnsi="Verdana"/>
+          <w:color w:val="000000"/>
+          <w:szCs w:val="21"/>
+          <w:shd w:val="clear" w:color="auto" w:fill="FFFFFF"/>
+        </w:rPr>
+        <w:t>以后无论有多少种炮弹，</w:t>
+      </w:r>
+      <w:r>
+        <w:rPr>
+          <w:rFonts w:hint="eastAsia"/>
+        </w:rPr>
+        <w:t>只需一个</w:t>
       </w:r>
       <w:r>
         <w:rPr>
@@ -3483,9 +3214,6 @@
     <w:p>
       <w:pPr>
         <w:jc w:val="center"/>
-        <w:rPr>
-          <w:rFonts w:hint="eastAsia"/>
-        </w:rPr>
       </w:pPr>
       <w:r>
         <w:rPr>
@@ -3528,13 +3256,7 @@
         </w:drawing>
       </w:r>
     </w:p>
-    <w:p>
-      <w:pPr>
-        <w:rPr>
-          <w:rFonts w:hint="eastAsia"/>
-        </w:rPr>
-      </w:pPr>
-    </w:p>
+    <w:p/>
     <w:p/>
     <w:p>
       <w:pPr>
@@ -3546,11 +3268,6 @@
       </w:r>
     </w:p>
     <w:p>
-      <w:pPr>
-        <w:rPr>
-          <w:rFonts w:hint="eastAsia"/>
-        </w:rPr>
-      </w:pPr>
       <w:r>
         <w:rPr>
           <w:rFonts w:hint="eastAsia"/>
@@ -3591,16 +3308,8 @@
         </w:rPr>
         <w:t>的脚本。重构的技术就是面向对象设计。</w:t>
       </w:r>
-      <w:bookmarkStart w:id="0" w:name="_GoBack"/>
-      <w:bookmarkEnd w:id="0"/>
-    </w:p>
-    <w:p>
-      <w:pPr>
-        <w:rPr>
-          <w:rFonts w:hint="eastAsia"/>
-        </w:rPr>
-      </w:pPr>
-    </w:p>
+    </w:p>
+    <w:p/>
     <w:p>
       <w:r>
         <w:t>您可以到我的</w:t>
@@ -4886,7 +4595,7 @@
 </file>
 
 <file path=customXml/itemProps1.xml><?xml version="1.0" encoding="utf-8"?>
-<ds:datastoreItem xmlns:ds="http://schemas.openxmlformats.org/officeDocument/2006/customXml" ds:itemID="{9861DF6E-5D97-441C-BC82-823B6CF50470}">
+<ds:datastoreItem xmlns:ds="http://schemas.openxmlformats.org/officeDocument/2006/customXml" ds:itemID="{EF05BBA1-E668-41E0-9BD2-18EC5519C5AA}">
   <ds:schemaRefs>
     <ds:schemaRef ds:uri="http://schemas.openxmlformats.org/officeDocument/2006/bibliography"/>
   </ds:schemaRefs>

</xml_diff>